<commit_message>
Added Hardware Portion for Pre-lab
</commit_message>
<xml_diff>
--- a/lab3prelab.docx
+++ b/lab3prelab.docx
@@ -1,6 +1,6 @@
 
 <file path=word/document.xml><?xml version="1.0" encoding="utf-8"?>
-<w:document xmlns:wpc="http://schemas.microsoft.com/office/word/2010/wordprocessingCanvas" xmlns:cx="http://schemas.microsoft.com/office/drawing/2014/chartex" xmlns:cx1="http://schemas.microsoft.com/office/drawing/2015/9/8/chartex" xmlns:mc="http://schemas.openxmlformats.org/markup-compatibility/2006" xmlns:o="urn:schemas-microsoft-com:office:office" xmlns:r="http://schemas.openxmlformats.org/officeDocument/2006/relationships" xmlns:m="http://schemas.openxmlformats.org/officeDocument/2006/math" xmlns:v="urn:schemas-microsoft-com:vml" xmlns:wp14="http://schemas.microsoft.com/office/word/2010/wordprocessingDrawing" xmlns:wp="http://schemas.openxmlformats.org/drawingml/2006/wordprocessingDrawing" xmlns:w10="urn:schemas-microsoft-com:office:word" xmlns:w="http://schemas.openxmlformats.org/wordprocessingml/2006/main" xmlns:w14="http://schemas.microsoft.com/office/word/2010/wordml" xmlns:w15="http://schemas.microsoft.com/office/word/2012/wordml" xmlns:w16se="http://schemas.microsoft.com/office/word/2015/wordml/symex" xmlns:wpg="http://schemas.microsoft.com/office/word/2010/wordprocessingGroup" xmlns:wpi="http://schemas.microsoft.com/office/word/2010/wordprocessingInk" xmlns:wne="http://schemas.microsoft.com/office/word/2006/wordml" xmlns:wps="http://schemas.microsoft.com/office/word/2010/wordprocessingShape" mc:Ignorable="w14 w15 w16se wp14">
+<w:document xmlns:wpc="http://schemas.microsoft.com/office/word/2010/wordprocessingCanvas" xmlns:mc="http://schemas.openxmlformats.org/markup-compatibility/2006" xmlns:o="urn:schemas-microsoft-com:office:office" xmlns:r="http://schemas.openxmlformats.org/officeDocument/2006/relationships" xmlns:m="http://schemas.openxmlformats.org/officeDocument/2006/math" xmlns:v="urn:schemas-microsoft-com:vml" xmlns:wp14="http://schemas.microsoft.com/office/word/2010/wordprocessingDrawing" xmlns:wp="http://schemas.openxmlformats.org/drawingml/2006/wordprocessingDrawing" xmlns:w10="urn:schemas-microsoft-com:office:word" xmlns:w="http://schemas.openxmlformats.org/wordprocessingml/2006/main" xmlns:w14="http://schemas.microsoft.com/office/word/2010/wordml" xmlns:w15="http://schemas.microsoft.com/office/word/2012/wordml" xmlns:wpg="http://schemas.microsoft.com/office/word/2010/wordprocessingGroup" xmlns:wpi="http://schemas.microsoft.com/office/word/2010/wordprocessingInk" xmlns:wne="http://schemas.microsoft.com/office/word/2006/wordml" xmlns:wps="http://schemas.microsoft.com/office/word/2010/wordprocessingShape" mc:Ignorable="w14 w15 wp14">
   <w:body>
     <w:p>
       <w:pPr>
@@ -18,8 +18,6 @@
       <w:r>
         <w:t>ab 3</w:t>
       </w:r>
-      <w:bookmarkStart w:id="0" w:name="_GoBack"/>
-      <w:bookmarkEnd w:id="0"/>
       <w:r>
         <w:t xml:space="preserve"> </w:t>
       </w:r>
@@ -366,7 +364,58 @@
             <w:cnfStyle w:val="001000000000" w:firstRow="0" w:lastRow="0" w:firstColumn="1" w:lastColumn="0" w:oddVBand="0" w:evenVBand="0" w:oddHBand="0" w:evenHBand="0" w:firstRowFirstColumn="0" w:firstRowLastColumn="0" w:lastRowFirstColumn="0" w:lastRowLastColumn="0"/>
             <w:tcW w:w="9303" w:type="dxa"/>
           </w:tcPr>
-          <w:p/>
+          <w:p>
+            <w:pPr>
+              <w:pStyle w:val="ListParagraph"/>
+              <w:numPr>
+                <w:ilvl w:val="0"/>
+                <w:numId w:val="2"/>
+              </w:numPr>
+              <w:spacing w:after="0" w:line="240" w:lineRule="auto"/>
+            </w:pPr>
+            <w:r>
+              <w:t>Connect H-Bridge With development board</w:t>
+            </w:r>
+          </w:p>
+          <w:p>
+            <w:pPr>
+              <w:pStyle w:val="ListParagraph"/>
+              <w:numPr>
+                <w:ilvl w:val="0"/>
+                <w:numId w:val="2"/>
+              </w:numPr>
+              <w:spacing w:after="0" w:line="240" w:lineRule="auto"/>
+            </w:pPr>
+            <w:r>
+              <w:t>Designate pins to connect OC modules to motor</w:t>
+            </w:r>
+          </w:p>
+          <w:p>
+            <w:pPr>
+              <w:pStyle w:val="ListParagraph"/>
+              <w:numPr>
+                <w:ilvl w:val="0"/>
+                <w:numId w:val="2"/>
+              </w:numPr>
+              <w:spacing w:after="0" w:line="240" w:lineRule="auto"/>
+            </w:pPr>
+            <w:r>
+              <w:t>Build robot and mount the development board, LCD, Battery, and H-bridge securely.</w:t>
+            </w:r>
+          </w:p>
+          <w:p>
+            <w:pPr>
+              <w:pStyle w:val="ListParagraph"/>
+              <w:numPr>
+                <w:ilvl w:val="0"/>
+                <w:numId w:val="2"/>
+              </w:numPr>
+              <w:spacing w:after="0" w:line="240" w:lineRule="auto"/>
+            </w:pPr>
+            <w:r>
+              <w:t>Make sure connections for H-Bridge, LCD, and Motors are permanent (wire-wrapping)</w:t>
+            </w:r>
+          </w:p>
         </w:tc>
       </w:tr>
     </w:tbl>
@@ -390,28 +439,53 @@
     </w:p>
     <w:p>
       <w:r>
-        <w:t xml:space="preserve">Draw the schematics </w:t>
-      </w:r>
-      <w:r>
         <w:rPr>
-          <w:b/>
+          <w:noProof/>
+          <w:lang w:eastAsia="en-US"/>
         </w:rPr>
-        <w:t>or</w:t>
-      </w:r>
-      <w:r>
-        <w:t xml:space="preserve"> create a table detailing the</w:t>
-      </w:r>
-      <w:r>
-        <w:t xml:space="preserve"> connections for Part 1 of Lab 2</w:t>
-      </w:r>
-      <w:r>
-        <w:t>.</w:t>
-      </w:r>
-      <w:r>
-        <w:t xml:space="preserve"> Include colors for the wires in your diagrams.</w:t>
+        <w:drawing>
+          <wp:inline distT="0" distB="0" distL="0" distR="0" wp14:anchorId="0F0CA0C3" wp14:editId="74A2F8AA">
+            <wp:extent cx="5943600" cy="2903220"/>
+            <wp:effectExtent l="0" t="0" r="0" b="0"/>
+            <wp:docPr id="1" name="Picture 1"/>
+            <wp:cNvGraphicFramePr>
+              <a:graphicFrameLocks xmlns:a="http://schemas.openxmlformats.org/drawingml/2006/main" noChangeAspect="1"/>
+            </wp:cNvGraphicFramePr>
+            <a:graphic xmlns:a="http://schemas.openxmlformats.org/drawingml/2006/main">
+              <a:graphicData uri="http://schemas.openxmlformats.org/drawingml/2006/picture">
+                <pic:pic xmlns:pic="http://schemas.openxmlformats.org/drawingml/2006/picture">
+                  <pic:nvPicPr>
+                    <pic:cNvPr id="1" name="Lab3_Connections.JPG"/>
+                    <pic:cNvPicPr/>
+                  </pic:nvPicPr>
+                  <pic:blipFill>
+                    <a:blip r:embed="rId5">
+                      <a:extLst>
+                        <a:ext uri="{28A0092B-C50C-407E-A947-70E740481C1C}">
+                          <a14:useLocalDpi xmlns:a14="http://schemas.microsoft.com/office/drawing/2010/main" val="0"/>
+                        </a:ext>
+                      </a:extLst>
+                    </a:blip>
+                    <a:stretch>
+                      <a:fillRect/>
+                    </a:stretch>
+                  </pic:blipFill>
+                  <pic:spPr>
+                    <a:xfrm>
+                      <a:off x="0" y="0"/>
+                      <a:ext cx="5943600" cy="2903220"/>
+                    </a:xfrm>
+                    <a:prstGeom prst="rect">
+                      <a:avLst/>
+                    </a:prstGeom>
+                  </pic:spPr>
+                </pic:pic>
+              </a:graphicData>
+            </a:graphic>
+          </wp:inline>
+        </w:drawing>
       </w:r>
     </w:p>
-    <w:p/>
     <w:p>
       <w:pPr>
         <w:pStyle w:val="Heading1"/>
@@ -419,6 +493,8 @@
       <w:r>
         <w:br w:type="page"/>
       </w:r>
+      <w:bookmarkStart w:id="0" w:name="_GoBack"/>
+      <w:bookmarkEnd w:id="0"/>
     </w:p>
     <w:p>
       <w:pPr>
@@ -1403,7 +1479,7 @@
 </file>
 
 <file path=word/numbering.xml><?xml version="1.0" encoding="utf-8"?>
-<w:numbering xmlns:wpc="http://schemas.microsoft.com/office/word/2010/wordprocessingCanvas" xmlns:cx="http://schemas.microsoft.com/office/drawing/2014/chartex" xmlns:cx1="http://schemas.microsoft.com/office/drawing/2015/9/8/chartex" xmlns:mc="http://schemas.openxmlformats.org/markup-compatibility/2006" xmlns:o="urn:schemas-microsoft-com:office:office" xmlns:r="http://schemas.openxmlformats.org/officeDocument/2006/relationships" xmlns:m="http://schemas.openxmlformats.org/officeDocument/2006/math" xmlns:v="urn:schemas-microsoft-com:vml" xmlns:wp14="http://schemas.microsoft.com/office/word/2010/wordprocessingDrawing" xmlns:wp="http://schemas.openxmlformats.org/drawingml/2006/wordprocessingDrawing" xmlns:w10="urn:schemas-microsoft-com:office:word" xmlns:w="http://schemas.openxmlformats.org/wordprocessingml/2006/main" xmlns:w14="http://schemas.microsoft.com/office/word/2010/wordml" xmlns:w15="http://schemas.microsoft.com/office/word/2012/wordml" xmlns:w16se="http://schemas.microsoft.com/office/word/2015/wordml/symex" xmlns:wpg="http://schemas.microsoft.com/office/word/2010/wordprocessingGroup" xmlns:wpi="http://schemas.microsoft.com/office/word/2010/wordprocessingInk" xmlns:wne="http://schemas.microsoft.com/office/word/2006/wordml" xmlns:wps="http://schemas.microsoft.com/office/word/2010/wordprocessingShape" mc:Ignorable="w14 w15 w16se wp14">
+<w:numbering xmlns:wpc="http://schemas.microsoft.com/office/word/2010/wordprocessingCanvas" xmlns:mc="http://schemas.openxmlformats.org/markup-compatibility/2006" xmlns:o="urn:schemas-microsoft-com:office:office" xmlns:r="http://schemas.openxmlformats.org/officeDocument/2006/relationships" xmlns:m="http://schemas.openxmlformats.org/officeDocument/2006/math" xmlns:v="urn:schemas-microsoft-com:vml" xmlns:wp14="http://schemas.microsoft.com/office/word/2010/wordprocessingDrawing" xmlns:wp="http://schemas.openxmlformats.org/drawingml/2006/wordprocessingDrawing" xmlns:w10="urn:schemas-microsoft-com:office:word" xmlns:w="http://schemas.openxmlformats.org/wordprocessingml/2006/main" xmlns:w14="http://schemas.microsoft.com/office/word/2010/wordml" xmlns:w15="http://schemas.microsoft.com/office/word/2012/wordml" xmlns:wpg="http://schemas.microsoft.com/office/word/2010/wordprocessingGroup" xmlns:wpi="http://schemas.microsoft.com/office/word/2010/wordprocessingInk" xmlns:wne="http://schemas.microsoft.com/office/word/2006/wordml" xmlns:wps="http://schemas.microsoft.com/office/word/2010/wordprocessingShape" mc:Ignorable="w14 w15 wp14">
   <w:abstractNum w:abstractNumId="0" w15:restartNumberingAfterBreak="0">
     <w:nsid w:val="43573530"/>
     <w:multiLevelType w:val="hybridMultilevel"/>
@@ -1495,14 +1571,129 @@
       </w:pPr>
     </w:lvl>
   </w:abstractNum>
+  <w:abstractNum w:abstractNumId="1" w15:restartNumberingAfterBreak="0">
+    <w:nsid w:val="52A84EE7"/>
+    <w:multiLevelType w:val="hybridMultilevel"/>
+    <w:tmpl w:val="EF169CF2"/>
+    <w:lvl w:ilvl="0" w:tplc="1C206E18">
+      <w:numFmt w:val="bullet"/>
+      <w:lvlText w:val=""/>
+      <w:lvlJc w:val="left"/>
+      <w:pPr>
+        <w:ind w:left="720" w:hanging="360"/>
+      </w:pPr>
+      <w:rPr>
+        <w:rFonts w:ascii="Symbol" w:eastAsiaTheme="minorEastAsia" w:hAnsi="Symbol" w:cstheme="minorBidi" w:hint="default"/>
+      </w:rPr>
+    </w:lvl>
+    <w:lvl w:ilvl="1" w:tplc="04090003" w:tentative="1">
+      <w:start w:val="1"/>
+      <w:numFmt w:val="bullet"/>
+      <w:lvlText w:val="o"/>
+      <w:lvlJc w:val="left"/>
+      <w:pPr>
+        <w:ind w:left="1440" w:hanging="360"/>
+      </w:pPr>
+      <w:rPr>
+        <w:rFonts w:ascii="Courier New" w:hAnsi="Courier New" w:cs="Courier New" w:hint="default"/>
+      </w:rPr>
+    </w:lvl>
+    <w:lvl w:ilvl="2" w:tplc="04090005" w:tentative="1">
+      <w:start w:val="1"/>
+      <w:numFmt w:val="bullet"/>
+      <w:lvlText w:val=""/>
+      <w:lvlJc w:val="left"/>
+      <w:pPr>
+        <w:ind w:left="2160" w:hanging="360"/>
+      </w:pPr>
+      <w:rPr>
+        <w:rFonts w:ascii="Wingdings" w:hAnsi="Wingdings" w:hint="default"/>
+      </w:rPr>
+    </w:lvl>
+    <w:lvl w:ilvl="3" w:tplc="04090001" w:tentative="1">
+      <w:start w:val="1"/>
+      <w:numFmt w:val="bullet"/>
+      <w:lvlText w:val=""/>
+      <w:lvlJc w:val="left"/>
+      <w:pPr>
+        <w:ind w:left="2880" w:hanging="360"/>
+      </w:pPr>
+      <w:rPr>
+        <w:rFonts w:ascii="Symbol" w:hAnsi="Symbol" w:hint="default"/>
+      </w:rPr>
+    </w:lvl>
+    <w:lvl w:ilvl="4" w:tplc="04090003" w:tentative="1">
+      <w:start w:val="1"/>
+      <w:numFmt w:val="bullet"/>
+      <w:lvlText w:val="o"/>
+      <w:lvlJc w:val="left"/>
+      <w:pPr>
+        <w:ind w:left="3600" w:hanging="360"/>
+      </w:pPr>
+      <w:rPr>
+        <w:rFonts w:ascii="Courier New" w:hAnsi="Courier New" w:cs="Courier New" w:hint="default"/>
+      </w:rPr>
+    </w:lvl>
+    <w:lvl w:ilvl="5" w:tplc="04090005" w:tentative="1">
+      <w:start w:val="1"/>
+      <w:numFmt w:val="bullet"/>
+      <w:lvlText w:val=""/>
+      <w:lvlJc w:val="left"/>
+      <w:pPr>
+        <w:ind w:left="4320" w:hanging="360"/>
+      </w:pPr>
+      <w:rPr>
+        <w:rFonts w:ascii="Wingdings" w:hAnsi="Wingdings" w:hint="default"/>
+      </w:rPr>
+    </w:lvl>
+    <w:lvl w:ilvl="6" w:tplc="04090001" w:tentative="1">
+      <w:start w:val="1"/>
+      <w:numFmt w:val="bullet"/>
+      <w:lvlText w:val=""/>
+      <w:lvlJc w:val="left"/>
+      <w:pPr>
+        <w:ind w:left="5040" w:hanging="360"/>
+      </w:pPr>
+      <w:rPr>
+        <w:rFonts w:ascii="Symbol" w:hAnsi="Symbol" w:hint="default"/>
+      </w:rPr>
+    </w:lvl>
+    <w:lvl w:ilvl="7" w:tplc="04090003" w:tentative="1">
+      <w:start w:val="1"/>
+      <w:numFmt w:val="bullet"/>
+      <w:lvlText w:val="o"/>
+      <w:lvlJc w:val="left"/>
+      <w:pPr>
+        <w:ind w:left="5760" w:hanging="360"/>
+      </w:pPr>
+      <w:rPr>
+        <w:rFonts w:ascii="Courier New" w:hAnsi="Courier New" w:cs="Courier New" w:hint="default"/>
+      </w:rPr>
+    </w:lvl>
+    <w:lvl w:ilvl="8" w:tplc="04090005" w:tentative="1">
+      <w:start w:val="1"/>
+      <w:numFmt w:val="bullet"/>
+      <w:lvlText w:val=""/>
+      <w:lvlJc w:val="left"/>
+      <w:pPr>
+        <w:ind w:left="6480" w:hanging="360"/>
+      </w:pPr>
+      <w:rPr>
+        <w:rFonts w:ascii="Wingdings" w:hAnsi="Wingdings" w:hint="default"/>
+      </w:rPr>
+    </w:lvl>
+  </w:abstractNum>
   <w:num w:numId="1">
     <w:abstractNumId w:val="0"/>
+  </w:num>
+  <w:num w:numId="2">
+    <w:abstractNumId w:val="1"/>
   </w:num>
 </w:numbering>
 </file>
 
 <file path=word/styles.xml><?xml version="1.0" encoding="utf-8"?>
-<w:styles xmlns:mc="http://schemas.openxmlformats.org/markup-compatibility/2006" xmlns:r="http://schemas.openxmlformats.org/officeDocument/2006/relationships" xmlns:w="http://schemas.openxmlformats.org/wordprocessingml/2006/main" xmlns:w14="http://schemas.microsoft.com/office/word/2010/wordml" xmlns:w15="http://schemas.microsoft.com/office/word/2012/wordml" xmlns:w16se="http://schemas.microsoft.com/office/word/2015/wordml/symex" mc:Ignorable="w14 w15 w16se">
+<w:styles xmlns:mc="http://schemas.openxmlformats.org/markup-compatibility/2006" xmlns:r="http://schemas.openxmlformats.org/officeDocument/2006/relationships" xmlns:w="http://schemas.openxmlformats.org/wordprocessingml/2006/main" xmlns:w14="http://schemas.microsoft.com/office/word/2010/wordml" xmlns:w15="http://schemas.microsoft.com/office/word/2012/wordml" mc:Ignorable="w14 w15">
   <w:docDefaults>
     <w:rPrDefault>
       <w:rPr>
@@ -2240,7 +2431,7 @@
 </file>
 
 <file path=word/glossary/document.xml><?xml version="1.0" encoding="utf-8"?>
-<w:glossaryDocument xmlns:wpc="http://schemas.microsoft.com/office/word/2010/wordprocessingCanvas" xmlns:cx="http://schemas.microsoft.com/office/drawing/2014/chartex" xmlns:cx1="http://schemas.microsoft.com/office/drawing/2015/9/8/chartex" xmlns:mc="http://schemas.openxmlformats.org/markup-compatibility/2006" xmlns:o="urn:schemas-microsoft-com:office:office" xmlns:r="http://schemas.openxmlformats.org/officeDocument/2006/relationships" xmlns:m="http://schemas.openxmlformats.org/officeDocument/2006/math" xmlns:v="urn:schemas-microsoft-com:vml" xmlns:wp14="http://schemas.microsoft.com/office/word/2010/wordprocessingDrawing" xmlns:wp="http://schemas.openxmlformats.org/drawingml/2006/wordprocessingDrawing" xmlns:w10="urn:schemas-microsoft-com:office:word" xmlns:w="http://schemas.openxmlformats.org/wordprocessingml/2006/main" xmlns:w14="http://schemas.microsoft.com/office/word/2010/wordml" xmlns:w15="http://schemas.microsoft.com/office/word/2012/wordml" xmlns:w16se="http://schemas.microsoft.com/office/word/2015/wordml/symex" xmlns:wpg="http://schemas.microsoft.com/office/word/2010/wordprocessingGroup" xmlns:wpi="http://schemas.microsoft.com/office/word/2010/wordprocessingInk" xmlns:wne="http://schemas.microsoft.com/office/word/2006/wordml" xmlns:wps="http://schemas.microsoft.com/office/word/2010/wordprocessingShape" mc:Ignorable="w14 w15 w16se wp14">
+<w:glossaryDocument xmlns:wpc="http://schemas.microsoft.com/office/word/2010/wordprocessingCanvas" xmlns:mc="http://schemas.openxmlformats.org/markup-compatibility/2006" xmlns:o="urn:schemas-microsoft-com:office:office" xmlns:r="http://schemas.openxmlformats.org/officeDocument/2006/relationships" xmlns:m="http://schemas.openxmlformats.org/officeDocument/2006/math" xmlns:v="urn:schemas-microsoft-com:vml" xmlns:wp14="http://schemas.microsoft.com/office/word/2010/wordprocessingDrawing" xmlns:wp="http://schemas.openxmlformats.org/drawingml/2006/wordprocessingDrawing" xmlns:w10="urn:schemas-microsoft-com:office:word" xmlns:w="http://schemas.openxmlformats.org/wordprocessingml/2006/main" xmlns:w14="http://schemas.microsoft.com/office/word/2010/wordml" xmlns:w15="http://schemas.microsoft.com/office/word/2012/wordml" xmlns:wpg="http://schemas.microsoft.com/office/word/2010/wordprocessingGroup" xmlns:wpi="http://schemas.microsoft.com/office/word/2010/wordprocessingInk" xmlns:wne="http://schemas.microsoft.com/office/word/2006/wordml" xmlns:wps="http://schemas.microsoft.com/office/word/2010/wordprocessingShape" mc:Ignorable="w14 w15 wp14">
   <w:docParts>
     <w:docPart>
       <w:docPartPr>
@@ -2479,7 +2670,7 @@
 </file>
 
 <file path=word/glossary/fontTable.xml><?xml version="1.0" encoding="utf-8"?>
-<w:fonts xmlns:mc="http://schemas.openxmlformats.org/markup-compatibility/2006" xmlns:r="http://schemas.openxmlformats.org/officeDocument/2006/relationships" xmlns:w="http://schemas.openxmlformats.org/wordprocessingml/2006/main" xmlns:w14="http://schemas.microsoft.com/office/word/2010/wordml" xmlns:w15="http://schemas.microsoft.com/office/word/2012/wordml" xmlns:w16se="http://schemas.microsoft.com/office/word/2015/wordml/symex" mc:Ignorable="w14 w15 w16se">
+<w:fonts xmlns:mc="http://schemas.openxmlformats.org/markup-compatibility/2006" xmlns:r="http://schemas.openxmlformats.org/officeDocument/2006/relationships" xmlns:w="http://schemas.openxmlformats.org/wordprocessingml/2006/main" xmlns:w14="http://schemas.microsoft.com/office/word/2010/wordml" xmlns:w15="http://schemas.microsoft.com/office/word/2012/wordml" mc:Ignorable="w14 w15">
   <w:font w:name="Calibri">
     <w:panose1 w:val="020F0502020204030204"/>
     <w:charset w:val="00"/>
@@ -2494,6 +2685,13 @@
     <w:pitch w:val="variable"/>
     <w:sig w:usb0="E0002EFF" w:usb1="C0007843" w:usb2="00000009" w:usb3="00000000" w:csb0="000001FF" w:csb1="00000000"/>
   </w:font>
+  <w:font w:name="Symbol">
+    <w:panose1 w:val="05050102010706020507"/>
+    <w:charset w:val="02"/>
+    <w:family w:val="roman"/>
+    <w:pitch w:val="variable"/>
+    <w:sig w:usb0="00000000" w:usb1="10000000" w:usb2="00000000" w:usb3="00000000" w:csb0="80000000" w:csb1="00000000"/>
+  </w:font>
   <w:font w:name="Malgun Gothic">
     <w:altName w:val="맑은 고딕"/>
     <w:panose1 w:val="020B0503020000020004"/>
@@ -2501,6 +2699,20 @@
     <w:family w:val="swiss"/>
     <w:pitch w:val="variable"/>
     <w:sig w:usb0="9000002F" w:usb1="29D77CFB" w:usb2="00000012" w:usb3="00000000" w:csb0="00080001" w:csb1="00000000"/>
+  </w:font>
+  <w:font w:name="Courier New">
+    <w:panose1 w:val="02070309020205020404"/>
+    <w:charset w:val="00"/>
+    <w:family w:val="modern"/>
+    <w:pitch w:val="fixed"/>
+    <w:sig w:usb0="E0002EFF" w:usb1="C0007843" w:usb2="00000009" w:usb3="00000000" w:csb0="000001FF" w:csb1="00000000"/>
+  </w:font>
+  <w:font w:name="Wingdings">
+    <w:panose1 w:val="05000000000000000000"/>
+    <w:charset w:val="02"/>
+    <w:family w:val="auto"/>
+    <w:pitch w:val="variable"/>
+    <w:sig w:usb0="00000000" w:usb1="10000000" w:usb2="00000000" w:usb3="00000000" w:csb0="80000000" w:csb1="00000000"/>
   </w:font>
   <w:font w:name="Calibri Light">
     <w:panose1 w:val="020F0302020204030204"/>
@@ -2513,7 +2725,7 @@
 </file>
 
 <file path=word/glossary/settings.xml><?xml version="1.0" encoding="utf-8"?>
-<w:settings xmlns:mc="http://schemas.openxmlformats.org/markup-compatibility/2006" xmlns:o="urn:schemas-microsoft-com:office:office" xmlns:r="http://schemas.openxmlformats.org/officeDocument/2006/relationships" xmlns:m="http://schemas.openxmlformats.org/officeDocument/2006/math" xmlns:v="urn:schemas-microsoft-com:vml" xmlns:w10="urn:schemas-microsoft-com:office:word" xmlns:w="http://schemas.openxmlformats.org/wordprocessingml/2006/main" xmlns:w14="http://schemas.microsoft.com/office/word/2010/wordml" xmlns:w15="http://schemas.microsoft.com/office/word/2012/wordml" xmlns:w16se="http://schemas.microsoft.com/office/word/2015/wordml/symex" xmlns:sl="http://schemas.openxmlformats.org/schemaLibrary/2006/main" mc:Ignorable="w14 w15 w16se">
+<w:settings xmlns:mc="http://schemas.openxmlformats.org/markup-compatibility/2006" xmlns:o="urn:schemas-microsoft-com:office:office" xmlns:r="http://schemas.openxmlformats.org/officeDocument/2006/relationships" xmlns:m="http://schemas.openxmlformats.org/officeDocument/2006/math" xmlns:v="urn:schemas-microsoft-com:vml" xmlns:w10="urn:schemas-microsoft-com:office:word" xmlns:w="http://schemas.openxmlformats.org/wordprocessingml/2006/main" xmlns:w14="http://schemas.microsoft.com/office/word/2010/wordml" xmlns:w15="http://schemas.microsoft.com/office/word/2012/wordml" xmlns:sl="http://schemas.openxmlformats.org/schemaLibrary/2006/main" mc:Ignorable="w14 w15">
   <w:view w:val="normal"/>
   <w:defaultTabStop w:val="720"/>
   <w:characterSpacingControl w:val="doNotCompress"/>
@@ -2528,6 +2740,7 @@
   <w:rsids>
     <w:rsidRoot w:val="003A6D03"/>
     <w:rsid w:val="003A6D03"/>
+    <w:rsid w:val="00BA3BE6"/>
     <w:rsid w:val="00DC5A77"/>
     <w:rsid w:val="00F0039B"/>
   </w:rsids>
@@ -2553,7 +2766,7 @@
 </file>
 
 <file path=word/glossary/styles.xml><?xml version="1.0" encoding="utf-8"?>
-<w:styles xmlns:mc="http://schemas.openxmlformats.org/markup-compatibility/2006" xmlns:r="http://schemas.openxmlformats.org/officeDocument/2006/relationships" xmlns:w="http://schemas.openxmlformats.org/wordprocessingml/2006/main" xmlns:w14="http://schemas.microsoft.com/office/word/2010/wordml" xmlns:w15="http://schemas.microsoft.com/office/word/2012/wordml" xmlns:w16se="http://schemas.microsoft.com/office/word/2015/wordml/symex" mc:Ignorable="w14 w15 w16se">
+<w:styles xmlns:mc="http://schemas.openxmlformats.org/markup-compatibility/2006" xmlns:r="http://schemas.openxmlformats.org/officeDocument/2006/relationships" xmlns:w="http://schemas.openxmlformats.org/wordprocessingml/2006/main" xmlns:w14="http://schemas.microsoft.com/office/word/2010/wordml" xmlns:w15="http://schemas.microsoft.com/office/word/2012/wordml" mc:Ignorable="w14 w15">
   <w:docDefaults>
     <w:rPrDefault>
       <w:rPr>
@@ -3023,7 +3236,7 @@
 </file>
 
 <file path=word/glossary/webSettings.xml><?xml version="1.0" encoding="utf-8"?>
-<w:webSettings xmlns:mc="http://schemas.openxmlformats.org/markup-compatibility/2006" xmlns:r="http://schemas.openxmlformats.org/officeDocument/2006/relationships" xmlns:w="http://schemas.openxmlformats.org/wordprocessingml/2006/main" xmlns:w14="http://schemas.microsoft.com/office/word/2010/wordml" xmlns:w15="http://schemas.microsoft.com/office/word/2012/wordml" xmlns:w16se="http://schemas.microsoft.com/office/word/2015/wordml/symex" mc:Ignorable="w14 w15 w16se">
+<w:webSettings xmlns:mc="http://schemas.openxmlformats.org/markup-compatibility/2006" xmlns:r="http://schemas.openxmlformats.org/officeDocument/2006/relationships" xmlns:w="http://schemas.openxmlformats.org/wordprocessingml/2006/main" xmlns:w14="http://schemas.microsoft.com/office/word/2010/wordml" xmlns:w15="http://schemas.microsoft.com/office/word/2012/wordml" mc:Ignorable="w14 w15">
   <w:optimizeForBrowser/>
   <w:allowPNG/>
 </w:webSettings>

</xml_diff>